<commit_message>
Add approve screenshot to report
</commit_message>
<xml_diff>
--- a/ТКИ-442_СУБД_Лабораторная 1_Белов_Cергей.docx
+++ b/ТКИ-442_СУБД_Лабораторная 1_Белов_Cергей.docx
@@ -2768,23 +2768,7 @@
           <w:rFonts w:ascii="Consolas" w:hAnsi="Consolas"/>
           <w:lang w:val="en-US"/>
         </w:rPr>
-        <w:t xml:space="preserve">SELECT "BusinessEntityID", "EmailAddressID", </w:t>
-      </w:r>
-      <w:proofErr w:type="gramStart"/>
-      <w:r>
-        <w:rPr>
-          <w:rFonts w:ascii="Consolas" w:hAnsi="Consolas"/>
-          <w:lang w:val="en-US"/>
-        </w:rPr>
-        <w:t>COALESCE(</w:t>
-      </w:r>
-      <w:proofErr w:type="gramEnd"/>
-      <w:r>
-        <w:rPr>
-          <w:rFonts w:ascii="Consolas" w:hAnsi="Consolas"/>
-          <w:lang w:val="en-US"/>
-        </w:rPr>
-        <w:t>"EmailAddress", 'no email') AS EmailAddress</w:t>
+        <w:t>SELECT "BusinessEntityID", "EmailAddressID", COALESCE("EmailAddress", 'no email') AS EmailAddress</w:t>
       </w:r>
     </w:p>
     <w:p>
@@ -3032,15 +3016,7 @@
         <w:t>Product</w:t>
       </w:r>
       <w:r>
-        <w:t xml:space="preserve"> с применением функции </w:t>
-      </w:r>
-      <w:proofErr w:type="gramStart"/>
-      <w:r>
-        <w:t>COALESCE(</w:t>
-      </w:r>
-      <w:proofErr w:type="gramEnd"/>
-      <w:r>
-        <w:t xml:space="preserve">). Показать поле </w:t>
+        <w:t xml:space="preserve"> с применением функции COALESCE(). Показать поле </w:t>
       </w:r>
       <w:r>
         <w:rPr>
@@ -3085,23 +3061,7 @@
           <w:rFonts w:ascii="Consolas" w:hAnsi="Consolas"/>
           <w:lang w:val="en-US"/>
         </w:rPr>
-        <w:t xml:space="preserve">SELECT "ProductID", "Name", </w:t>
-      </w:r>
-      <w:proofErr w:type="gramStart"/>
-      <w:r>
-        <w:rPr>
-          <w:rFonts w:ascii="Consolas" w:hAnsi="Consolas"/>
-          <w:lang w:val="en-US"/>
-        </w:rPr>
-        <w:t>COALESCE(</w:t>
-      </w:r>
-      <w:proofErr w:type="gramEnd"/>
-      <w:r>
-        <w:rPr>
-          <w:rFonts w:ascii="Consolas" w:hAnsi="Consolas"/>
-          <w:lang w:val="en-US"/>
-        </w:rPr>
-        <w:t>"Class", "Style", 'UNKNOWN') AS Measurement</w:t>
+        <w:t>SELECT "ProductID", "Name", COALESCE("Class", "Style", 'UNKNOWN') AS Measurement</w:t>
       </w:r>
     </w:p>
     <w:p>
@@ -3724,23 +3684,7 @@
           <w:rFonts w:ascii="Consolas" w:hAnsi="Consolas"/>
           <w:lang w:val="en-US"/>
         </w:rPr>
-        <w:t xml:space="preserve">SELECT "ProductID", "Name", </w:t>
-      </w:r>
-      <w:proofErr w:type="gramStart"/>
-      <w:r>
-        <w:rPr>
-          <w:rFonts w:ascii="Consolas" w:hAnsi="Consolas"/>
-          <w:lang w:val="en-US"/>
-        </w:rPr>
-        <w:t>NULLIF(</w:t>
-      </w:r>
-      <w:proofErr w:type="gramEnd"/>
-      <w:r>
-        <w:rPr>
-          <w:rFonts w:ascii="Consolas" w:hAnsi="Consolas"/>
-          <w:lang w:val="en-US"/>
-        </w:rPr>
-        <w:t>"Color", 'red') AS Color</w:t>
+        <w:t>SELECT "ProductID", "Name", NULLIF("Color", 'red') AS Color</w:t>
       </w:r>
     </w:p>
     <w:p>
@@ -3980,6 +3924,44 @@
         <w:keepNext/>
         <w:jc w:val="center"/>
       </w:pPr>
+      <w:r>
+        <w:lastRenderedPageBreak/>
+        <w:drawing>
+          <wp:inline distT="0" distB="0" distL="0" distR="0" wp14:anchorId="5839AD2E" wp14:editId="16D95D6E">
+            <wp:extent cx="5731510" cy="3185795"/>
+            <wp:effectExtent l="0" t="0" r="2540" b="0"/>
+            <wp:docPr id="1940725421" name="Рисунок 1"/>
+            <wp:cNvGraphicFramePr>
+              <a:graphicFrameLocks xmlns:a="http://schemas.openxmlformats.org/drawingml/2006/main" noChangeAspect="1"/>
+            </wp:cNvGraphicFramePr>
+            <a:graphic xmlns:a="http://schemas.openxmlformats.org/drawingml/2006/main">
+              <a:graphicData uri="http://schemas.openxmlformats.org/drawingml/2006/picture">
+                <pic:pic xmlns:pic="http://schemas.openxmlformats.org/drawingml/2006/picture">
+                  <pic:nvPicPr>
+                    <pic:cNvPr id="1940725421" name=""/>
+                    <pic:cNvPicPr/>
+                  </pic:nvPicPr>
+                  <pic:blipFill>
+                    <a:blip r:embed="rId16"/>
+                    <a:stretch>
+                      <a:fillRect/>
+                    </a:stretch>
+                  </pic:blipFill>
+                  <pic:spPr>
+                    <a:xfrm>
+                      <a:off x="0" y="0"/>
+                      <a:ext cx="5731510" cy="3185795"/>
+                    </a:xfrm>
+                    <a:prstGeom prst="rect">
+                      <a:avLst/>
+                    </a:prstGeom>
+                  </pic:spPr>
+                </pic:pic>
+              </a:graphicData>
+            </a:graphic>
+          </wp:inline>
+        </w:drawing>
+      </w:r>
     </w:p>
     <w:p>
       <w:pPr>

</xml_diff>